<commit_message>
[SCRIPTS] Change default placeholder to [[DRAWING]]
</commit_message>
<xml_diff>
--- a/data/google_doc_imports/derivatives_and_backpropagation/doc.docx
+++ b/data/google_doc_imports/derivatives_and_backpropagation/doc.docx
@@ -266,12 +266,12 @@
               <wp:inline distB="114300" distT="114300" distL="114300" distR="114300">
                 <wp:extent cx="1584830" cy="614616"/>
                 <wp:effectExtent b="0" l="0" r="0" t="0"/>
-                <wp:docPr descr="drawing" id="4" name="image6.png"/>
+                <wp:docPr descr="drawing" id="4" name="image4.png"/>
                 <a:graphic>
                   <a:graphicData uri="http://schemas.openxmlformats.org/drawingml/2006/picture">
                     <pic:pic>
                       <pic:nvPicPr>
-                        <pic:cNvPr descr="drawing" id="0" name="image6.png"/>
+                        <pic:cNvPr descr="drawing" id="0" name="image4.png"/>
                         <pic:cNvPicPr preferRelativeResize="0"/>
                       </pic:nvPicPr>
                       <pic:blipFill>
@@ -316,7 +316,7 @@
           <w:szCs w:val="10"/>
           <w:rtl w:val="0"/>
         </w:rPr>
-        <w:t xml:space="preserve">DRAWING</w:t>
+        <w:t xml:space="preserve">[[DRAWING]]</w:t>
       </w:r>
     </w:p>
     <w:p>
@@ -815,7 +815,7 @@
           <w:szCs w:val="10"/>
           <w:rtl w:val="0"/>
         </w:rPr>
-        <w:t xml:space="preserve">DRAWING</w:t>
+        <w:t xml:space="preserve">[[DRAWING]]</w:t>
       </w:r>
       <w:r>
         <w:rPr>
@@ -1637,12 +1637,12 @@
               <wp:inline distB="114300" distT="114300" distL="114300" distR="114300">
                 <wp:extent cx="1584830" cy="1068132"/>
                 <wp:effectExtent b="0" l="0" r="0" t="0"/>
-                <wp:docPr descr="drawing" id="7" name="image40.png"/>
+                <wp:docPr descr="drawing" id="7" name="image9.png"/>
                 <a:graphic>
                   <a:graphicData uri="http://schemas.openxmlformats.org/drawingml/2006/picture">
                     <pic:pic>
                       <pic:nvPicPr>
-                        <pic:cNvPr descr="drawing" id="0" name="image40.png"/>
+                        <pic:cNvPr descr="drawing" id="0" name="image9.png"/>
                         <pic:cNvPicPr preferRelativeResize="0"/>
                       </pic:nvPicPr>
                       <pic:blipFill>
@@ -1684,7 +1684,7 @@
           <w:szCs w:val="10"/>
           <w:rtl w:val="0"/>
         </w:rPr>
-        <w:t xml:space="preserve">DRAWING</w:t>
+        <w:t xml:space="preserve">[[DRAWING]]</w:t>
       </w:r>
       <w:r>
         <w:rPr>
@@ -2886,12 +2886,12 @@
               <wp:inline distB="114300" distT="114300" distL="114300" distR="114300">
                 <wp:extent cx="1584830" cy="270932"/>
                 <wp:effectExtent b="0" l="0" r="0" t="0"/>
-                <wp:docPr id="5" name="image7.png"/>
+                <wp:docPr id="5" name="image5.png"/>
                 <a:graphic>
                   <a:graphicData uri="http://schemas.openxmlformats.org/drawingml/2006/picture">
                     <pic:pic>
                       <pic:nvPicPr>
-                        <pic:cNvPr id="0" name="image7.png"/>
+                        <pic:cNvPr id="0" name="image5.png"/>
                         <pic:cNvPicPr preferRelativeResize="0"/>
                       </pic:nvPicPr>
                       <pic:blipFill>
@@ -3693,12 +3693,12 @@
               <wp:inline distB="114300" distT="114300" distL="114300" distR="114300">
                 <wp:extent cx="1584830" cy="599797"/>
                 <wp:effectExtent b="0" l="0" r="0" t="0"/>
-                <wp:docPr id="13" name="image69.png"/>
+                <wp:docPr id="13" name="image34.png"/>
                 <a:graphic>
                   <a:graphicData uri="http://schemas.openxmlformats.org/drawingml/2006/picture">
                     <pic:pic>
                       <pic:nvPicPr>
-                        <pic:cNvPr id="0" name="image69.png"/>
+                        <pic:cNvPr id="0" name="image34.png"/>
                         <pic:cNvPicPr preferRelativeResize="0"/>
                       </pic:nvPicPr>
                       <pic:blipFill>
@@ -4456,12 +4456,12 @@
               <wp:inline distB="114300" distT="114300" distL="114300" distR="114300">
                 <wp:extent cx="1584830" cy="599797"/>
                 <wp:effectExtent b="0" l="0" r="0" t="0"/>
-                <wp:docPr id="9" name="image42.png"/>
+                <wp:docPr id="9" name="image17.png"/>
                 <a:graphic>
                   <a:graphicData uri="http://schemas.openxmlformats.org/drawingml/2006/picture">
                     <pic:pic>
                       <pic:nvPicPr>
-                        <pic:cNvPr id="0" name="image42.png"/>
+                        <pic:cNvPr id="0" name="image17.png"/>
                         <pic:cNvPicPr preferRelativeResize="0"/>
                       </pic:nvPicPr>
                       <pic:blipFill>
@@ -6959,12 +6959,12 @@
               <wp:inline distB="114300" distT="114300" distL="114300" distR="114300">
                 <wp:extent cx="3810000" cy="1525187"/>
                 <wp:effectExtent b="0" l="0" r="0" t="0"/>
-                <wp:docPr id="3" name="image4.png"/>
+                <wp:docPr id="3" name="image3.png"/>
                 <a:graphic>
                   <a:graphicData uri="http://schemas.openxmlformats.org/drawingml/2006/picture">
                     <pic:pic>
                       <pic:nvPicPr>
-                        <pic:cNvPr id="0" name="image4.png"/>
+                        <pic:cNvPr id="0" name="image3.png"/>
                         <pic:cNvPicPr preferRelativeResize="0"/>
                       </pic:nvPicPr>
                       <pic:blipFill>
@@ -8780,12 +8780,12 @@
               <wp:inline distB="114300" distT="114300" distL="114300" distR="114300">
                 <wp:extent cx="3810000" cy="1697290"/>
                 <wp:effectExtent b="0" l="0" r="0" t="0"/>
-                <wp:docPr id="12" name="image64.png"/>
+                <wp:docPr id="12" name="image32.png"/>
                 <a:graphic>
                   <a:graphicData uri="http://schemas.openxmlformats.org/drawingml/2006/picture">
                     <pic:pic>
                       <pic:nvPicPr>
-                        <pic:cNvPr id="0" name="image64.png"/>
+                        <pic:cNvPr id="0" name="image32.png"/>
                         <pic:cNvPicPr preferRelativeResize="0"/>
                       </pic:nvPicPr>
                       <pic:blipFill>
@@ -10717,12 +10717,12 @@
               <wp:inline distB="114300" distT="114300" distL="114300" distR="114300">
                 <wp:extent cx="3810000" cy="1994019"/>
                 <wp:effectExtent b="0" l="0" r="0" t="0"/>
-                <wp:docPr id="6" name="image22.png"/>
+                <wp:docPr id="6" name="image8.png"/>
                 <a:graphic>
                   <a:graphicData uri="http://schemas.openxmlformats.org/drawingml/2006/picture">
                     <pic:pic>
                       <pic:nvPicPr>
-                        <pic:cNvPr id="0" name="image22.png"/>
+                        <pic:cNvPr id="0" name="image8.png"/>
                         <pic:cNvPicPr preferRelativeResize="0"/>
                       </pic:nvPicPr>
                       <pic:blipFill>
@@ -13448,12 +13448,12 @@
               <wp:inline distB="114300" distT="114300" distL="114300" distR="114300">
                 <wp:extent cx="3810000" cy="1697290"/>
                 <wp:effectExtent b="0" l="0" r="0" t="0"/>
-                <wp:docPr id="11" name="image54.png"/>
+                <wp:docPr id="11" name="image28.png"/>
                 <a:graphic>
                   <a:graphicData uri="http://schemas.openxmlformats.org/drawingml/2006/picture">
                     <pic:pic>
                       <pic:nvPicPr>
-                        <pic:cNvPr id="0" name="image54.png"/>
+                        <pic:cNvPr id="0" name="image28.png"/>
                         <pic:cNvPicPr preferRelativeResize="0"/>
                       </pic:nvPicPr>
                       <pic:blipFill>
@@ -15756,12 +15756,12 @@
               <wp:inline distB="114300" distT="114300" distL="114300" distR="114300">
                 <wp:extent cx="3810000" cy="1715093"/>
                 <wp:effectExtent b="0" l="0" r="0" t="0"/>
-                <wp:docPr id="10" name="image50.png"/>
+                <wp:docPr id="10" name="image21.png"/>
                 <a:graphic>
                   <a:graphicData uri="http://schemas.openxmlformats.org/drawingml/2006/picture">
                     <pic:pic>
                       <pic:nvPicPr>
-                        <pic:cNvPr id="0" name="image50.png"/>
+                        <pic:cNvPr id="0" name="image21.png"/>
                         <pic:cNvPicPr preferRelativeResize="0"/>
                       </pic:nvPicPr>
                       <pic:blipFill>
@@ -17707,12 +17707,12 @@
               <wp:inline distB="114300" distT="114300" distL="114300" distR="114300">
                 <wp:extent cx="3810000" cy="2249206"/>
                 <wp:effectExtent b="0" l="0" r="0" t="0"/>
-                <wp:docPr id="8" name="image41.png"/>
+                <wp:docPr id="8" name="image13.png"/>
                 <a:graphic>
                   <a:graphicData uri="http://schemas.openxmlformats.org/drawingml/2006/picture">
                     <pic:pic>
                       <pic:nvPicPr>
-                        <pic:cNvPr id="0" name="image41.png"/>
+                        <pic:cNvPr id="0" name="image13.png"/>
                         <pic:cNvPicPr preferRelativeResize="0"/>
                       </pic:nvPicPr>
                       <pic:blipFill>

</xml_diff>